<commit_message>
Modifique el doc Git
</commit_message>
<xml_diff>
--- a/Tareas/Git.docx
+++ b/Tareas/Git.docx
@@ -3,11 +3,620 @@
 <w:document xmlns:wpc="http://schemas.microsoft.com/office/word/2010/wordprocessingCanvas" xmlns:mc="http://schemas.openxmlformats.org/markup-compatibility/2006" xmlns:o="urn:schemas-microsoft-com:office:office" xmlns:r="http://schemas.openxmlformats.org/officeDocument/2006/relationships" xmlns:m="http://schemas.openxmlformats.org/officeDocument/2006/math" xmlns:v="urn:schemas-microsoft-com:vml" xmlns:wp14="http://schemas.microsoft.com/office/word/2010/wordprocessingDrawing" xmlns:wp="http://schemas.openxmlformats.org/drawingml/2006/wordprocessingDrawing" xmlns:w10="urn:schemas-microsoft-com:office:word" xmlns:w="http://schemas.openxmlformats.org/wordprocessingml/2006/main" xmlns:w14="http://schemas.microsoft.com/office/word/2010/wordml" xmlns:w15="http://schemas.microsoft.com/office/word/2012/wordml" xmlns:wpg="http://schemas.microsoft.com/office/word/2010/wordprocessingGroup" xmlns:wpi="http://schemas.microsoft.com/office/word/2010/wordprocessingInk" xmlns:wne="http://schemas.microsoft.com/office/word/2006/wordml" xmlns:wps="http://schemas.microsoft.com/office/word/2010/wordprocessingShape" mc:Ignorable="w14 w15 wp14">
   <w:body>
     <w:p>
-      <w:r>
-        <w:t>Hola</w:t>
+      <w:pPr>
+        <w:rPr>
+          <w:b/>
+          <w:sz w:val="28"/>
+        </w:rPr>
+      </w:pPr>
+      <w:r>
+        <w:rPr>
+          <w:b/>
+          <w:sz w:val="28"/>
+        </w:rPr>
+        <w:t xml:space="preserve">Reporte “Uso de </w:t>
+      </w:r>
+      <w:proofErr w:type="spellStart"/>
+      <w:r>
+        <w:rPr>
+          <w:b/>
+          <w:sz w:val="28"/>
+        </w:rPr>
+        <w:t>GitHub</w:t>
+      </w:r>
+      <w:proofErr w:type="spellEnd"/>
+      <w:r>
+        <w:rPr>
+          <w:b/>
+          <w:sz w:val="28"/>
+        </w:rPr>
+        <w:t xml:space="preserve">” </w:t>
+      </w:r>
+    </w:p>
+    <w:p>
+      <w:pPr>
+        <w:rPr>
+          <w:sz w:val="28"/>
+        </w:rPr>
+      </w:pPr>
+      <w:proofErr w:type="spellStart"/>
+      <w:r>
+        <w:rPr>
+          <w:sz w:val="28"/>
+        </w:rPr>
+        <w:t>Git</w:t>
+      </w:r>
+      <w:proofErr w:type="spellEnd"/>
+      <w:r>
+        <w:rPr>
+          <w:sz w:val="28"/>
+        </w:rPr>
+        <w:t xml:space="preserve"> es un software de control de versiones pensando en la eficiencia y confiabilidad del mantenimiento de versiones de aplicaciones cuando estas tienen un gran </w:t>
+      </w:r>
+      <w:r>
+        <w:rPr>
+          <w:sz w:val="28"/>
+        </w:rPr>
+        <w:t>número</w:t>
+      </w:r>
+      <w:r>
+        <w:rPr>
+          <w:sz w:val="28"/>
+        </w:rPr>
+        <w:t xml:space="preserve"> de código. </w:t>
+      </w:r>
+    </w:p>
+    <w:p>
+      <w:pPr>
+        <w:rPr>
+          <w:b/>
+          <w:sz w:val="28"/>
+        </w:rPr>
+      </w:pPr>
+      <w:r>
+        <w:rPr>
+          <w:b/>
+          <w:sz w:val="28"/>
+        </w:rPr>
+        <w:t xml:space="preserve">Objetivo </w:t>
+      </w:r>
+    </w:p>
+    <w:p>
+      <w:pPr>
+        <w:rPr>
+          <w:sz w:val="28"/>
+        </w:rPr>
+      </w:pPr>
+      <w:r>
+        <w:rPr>
+          <w:sz w:val="28"/>
+        </w:rPr>
+        <w:t xml:space="preserve">Aprender a usar comandos básicos para modificar o crear archivos de un repositorio en </w:t>
+      </w:r>
+      <w:proofErr w:type="spellStart"/>
+      <w:r>
+        <w:rPr>
+          <w:sz w:val="28"/>
+        </w:rPr>
+        <w:t>GitHub</w:t>
+      </w:r>
+      <w:proofErr w:type="spellEnd"/>
+      <w:r>
+        <w:rPr>
+          <w:sz w:val="28"/>
+        </w:rPr>
+        <w:t xml:space="preserve">. </w:t>
+      </w:r>
+    </w:p>
+    <w:p>
+      <w:pPr>
+        <w:rPr>
+          <w:b/>
+          <w:sz w:val="28"/>
+        </w:rPr>
+      </w:pPr>
+      <w:r>
+        <w:rPr>
+          <w:b/>
+          <w:sz w:val="28"/>
+        </w:rPr>
+        <w:t>Instrucciones</w:t>
+      </w:r>
+      <w:r>
+        <w:rPr>
+          <w:b/>
+          <w:sz w:val="28"/>
+        </w:rPr>
+        <w:t xml:space="preserve"> </w:t>
+      </w:r>
+    </w:p>
+    <w:p>
+      <w:pPr>
+        <w:pStyle w:val="Prrafodelista"/>
+        <w:numPr>
+          <w:ilvl w:val="0"/>
+          <w:numId w:val="1"/>
+        </w:numPr>
+        <w:rPr>
+          <w:sz w:val="28"/>
+        </w:rPr>
+      </w:pPr>
+      <w:r>
+        <w:rPr>
+          <w:sz w:val="28"/>
+        </w:rPr>
+        <w:t xml:space="preserve">Dar </w:t>
+      </w:r>
+      <w:proofErr w:type="spellStart"/>
+      <w:r>
+        <w:rPr>
+          <w:sz w:val="28"/>
+        </w:rPr>
+        <w:t>click</w:t>
+      </w:r>
+      <w:proofErr w:type="spellEnd"/>
+      <w:r>
+        <w:rPr>
+          <w:sz w:val="28"/>
+        </w:rPr>
+        <w:t xml:space="preserve"> en el escritorio y seleccionar la opción “</w:t>
+      </w:r>
+      <w:proofErr w:type="spellStart"/>
+      <w:r>
+        <w:rPr>
+          <w:sz w:val="28"/>
+        </w:rPr>
+        <w:t>GitBas</w:t>
+      </w:r>
+      <w:r>
+        <w:rPr>
+          <w:sz w:val="28"/>
+        </w:rPr>
+        <w:t>h</w:t>
       </w:r>
       <w:bookmarkStart w:id="0" w:name="_GoBack"/>
       <w:bookmarkEnd w:id="0"/>
+      <w:proofErr w:type="spellEnd"/>
+      <w:r>
+        <w:rPr>
+          <w:sz w:val="28"/>
+        </w:rPr>
+        <w:t xml:space="preserve">” </w:t>
+      </w:r>
+    </w:p>
+    <w:p>
+      <w:pPr>
+        <w:pStyle w:val="Prrafodelista"/>
+        <w:numPr>
+          <w:ilvl w:val="0"/>
+          <w:numId w:val="1"/>
+        </w:numPr>
+        <w:rPr>
+          <w:sz w:val="28"/>
+        </w:rPr>
+      </w:pPr>
+      <w:r>
+        <w:rPr>
+          <w:sz w:val="28"/>
+        </w:rPr>
+        <w:t xml:space="preserve">En la ventana de comandos que se abrió, introducimos el comando cd “nombre de carpetas”  para ubicarnos dentro del repositorio local, una </w:t>
+      </w:r>
+      <w:r>
+        <w:rPr>
+          <w:sz w:val="28"/>
+        </w:rPr>
+        <w:t>vez</w:t>
+      </w:r>
+      <w:r>
+        <w:rPr>
+          <w:sz w:val="28"/>
+        </w:rPr>
+        <w:t xml:space="preserve"> dentro introducimos el comando “</w:t>
+      </w:r>
+      <w:proofErr w:type="spellStart"/>
+      <w:r>
+        <w:rPr>
+          <w:sz w:val="28"/>
+        </w:rPr>
+        <w:t>git</w:t>
+      </w:r>
+      <w:proofErr w:type="spellEnd"/>
+      <w:r>
+        <w:rPr>
+          <w:sz w:val="28"/>
+        </w:rPr>
+        <w:t xml:space="preserve"> </w:t>
+      </w:r>
+      <w:proofErr w:type="spellStart"/>
+      <w:r>
+        <w:rPr>
+          <w:sz w:val="28"/>
+        </w:rPr>
+        <w:t>pull</w:t>
+      </w:r>
+      <w:proofErr w:type="spellEnd"/>
+      <w:r>
+        <w:rPr>
+          <w:sz w:val="28"/>
+        </w:rPr>
+        <w:t xml:space="preserve">” para descargar la versión </w:t>
+      </w:r>
+      <w:r>
+        <w:rPr>
+          <w:sz w:val="28"/>
+        </w:rPr>
+        <w:t>más</w:t>
+      </w:r>
+      <w:r>
+        <w:rPr>
+          <w:sz w:val="28"/>
+        </w:rPr>
+        <w:t xml:space="preserve"> actual. </w:t>
+      </w:r>
+    </w:p>
+    <w:p>
+      <w:pPr>
+        <w:pStyle w:val="Prrafodelista"/>
+        <w:numPr>
+          <w:ilvl w:val="0"/>
+          <w:numId w:val="1"/>
+        </w:numPr>
+        <w:rPr>
+          <w:sz w:val="28"/>
+        </w:rPr>
+      </w:pPr>
+      <w:r>
+        <w:rPr>
+          <w:sz w:val="28"/>
+        </w:rPr>
+        <w:t xml:space="preserve">Abrir la carpeta del repositorio y modificar el archivo que se </w:t>
+      </w:r>
+      <w:r>
+        <w:rPr>
+          <w:sz w:val="28"/>
+        </w:rPr>
+        <w:t>descargó</w:t>
+      </w:r>
+      <w:r>
+        <w:rPr>
+          <w:sz w:val="28"/>
+        </w:rPr>
+        <w:t xml:space="preserve">, y guardar los cambios. </w:t>
+      </w:r>
+    </w:p>
+    <w:p>
+      <w:pPr>
+        <w:pStyle w:val="Prrafodelista"/>
+        <w:numPr>
+          <w:ilvl w:val="0"/>
+          <w:numId w:val="1"/>
+        </w:numPr>
+        <w:rPr>
+          <w:sz w:val="28"/>
+        </w:rPr>
+      </w:pPr>
+      <w:r>
+        <w:rPr>
+          <w:sz w:val="28"/>
+        </w:rPr>
+        <w:t>Antes de realizar el “</w:t>
+      </w:r>
+      <w:proofErr w:type="spellStart"/>
+      <w:r>
+        <w:rPr>
+          <w:sz w:val="28"/>
+        </w:rPr>
+        <w:t>commit</w:t>
+      </w:r>
+      <w:proofErr w:type="spellEnd"/>
+      <w:r>
+        <w:rPr>
+          <w:sz w:val="28"/>
+        </w:rPr>
+        <w:t xml:space="preserve"> “ introducimos los siguientes comandos:                             </w:t>
+      </w:r>
+      <w:proofErr w:type="spellStart"/>
+      <w:r>
+        <w:rPr>
+          <w:sz w:val="28"/>
+        </w:rPr>
+        <w:t>git</w:t>
+      </w:r>
+      <w:proofErr w:type="spellEnd"/>
+      <w:r>
+        <w:rPr>
+          <w:sz w:val="28"/>
+        </w:rPr>
+        <w:t xml:space="preserve"> </w:t>
+      </w:r>
+      <w:proofErr w:type="spellStart"/>
+      <w:r>
+        <w:rPr>
+          <w:sz w:val="28"/>
+        </w:rPr>
+        <w:t>config</w:t>
+      </w:r>
+      <w:proofErr w:type="spellEnd"/>
+      <w:r>
+        <w:rPr>
+          <w:sz w:val="28"/>
+        </w:rPr>
+        <w:t xml:space="preserve"> – global </w:t>
+      </w:r>
+      <w:proofErr w:type="spellStart"/>
+      <w:r>
+        <w:rPr>
+          <w:sz w:val="28"/>
+        </w:rPr>
+        <w:t>user.email</w:t>
+      </w:r>
+      <w:proofErr w:type="spellEnd"/>
+      <w:r>
+        <w:rPr>
+          <w:sz w:val="28"/>
+        </w:rPr>
+        <w:t xml:space="preserve"> “correo electrónico” *dar </w:t>
+      </w:r>
+      <w:proofErr w:type="spellStart"/>
+      <w:r>
+        <w:rPr>
+          <w:sz w:val="28"/>
+        </w:rPr>
+        <w:t>enter</w:t>
+      </w:r>
+      <w:proofErr w:type="spellEnd"/>
+    </w:p>
+    <w:p>
+      <w:pPr>
+        <w:pStyle w:val="Prrafodelista"/>
+        <w:rPr>
+          <w:sz w:val="28"/>
+        </w:rPr>
+      </w:pPr>
+      <w:proofErr w:type="spellStart"/>
+      <w:proofErr w:type="gramStart"/>
+      <w:r>
+        <w:rPr>
+          <w:sz w:val="28"/>
+        </w:rPr>
+        <w:t>git</w:t>
+      </w:r>
+      <w:proofErr w:type="spellEnd"/>
+      <w:proofErr w:type="gramEnd"/>
+      <w:r>
+        <w:rPr>
+          <w:sz w:val="28"/>
+        </w:rPr>
+        <w:t xml:space="preserve"> </w:t>
+      </w:r>
+      <w:proofErr w:type="spellStart"/>
+      <w:r>
+        <w:rPr>
+          <w:sz w:val="28"/>
+        </w:rPr>
+        <w:t>config</w:t>
+      </w:r>
+      <w:proofErr w:type="spellEnd"/>
+      <w:r>
+        <w:rPr>
+          <w:sz w:val="28"/>
+        </w:rPr>
+        <w:t xml:space="preserve"> – global user.name “nombre” *dar </w:t>
+      </w:r>
+      <w:proofErr w:type="spellStart"/>
+      <w:r>
+        <w:rPr>
+          <w:sz w:val="28"/>
+        </w:rPr>
+        <w:t>enter</w:t>
+      </w:r>
+      <w:proofErr w:type="spellEnd"/>
+      <w:r>
+        <w:rPr>
+          <w:sz w:val="28"/>
+        </w:rPr>
+        <w:t xml:space="preserve">    </w:t>
+      </w:r>
+    </w:p>
+    <w:p>
+      <w:pPr>
+        <w:pStyle w:val="Prrafodelista"/>
+        <w:rPr>
+          <w:sz w:val="28"/>
+        </w:rPr>
+      </w:pPr>
+      <w:r>
+        <w:rPr>
+          <w:sz w:val="28"/>
+        </w:rPr>
+        <w:t xml:space="preserve">Ahora si podemos realizar el </w:t>
+      </w:r>
+      <w:proofErr w:type="spellStart"/>
+      <w:r>
+        <w:rPr>
+          <w:sz w:val="28"/>
+        </w:rPr>
+        <w:t>commit</w:t>
+      </w:r>
+      <w:proofErr w:type="spellEnd"/>
+      <w:r>
+        <w:rPr>
+          <w:sz w:val="28"/>
+        </w:rPr>
+        <w:t>,</w:t>
+      </w:r>
+      <w:r>
+        <w:rPr>
+          <w:sz w:val="28"/>
+        </w:rPr>
+        <w:t xml:space="preserve"> para ello utilizamos el siguiente comando </w:t>
+      </w:r>
+    </w:p>
+    <w:p>
+      <w:pPr>
+        <w:pStyle w:val="Prrafodelista"/>
+        <w:rPr>
+          <w:sz w:val="28"/>
+        </w:rPr>
+      </w:pPr>
+      <w:proofErr w:type="spellStart"/>
+      <w:proofErr w:type="gramStart"/>
+      <w:r>
+        <w:rPr>
+          <w:sz w:val="28"/>
+        </w:rPr>
+        <w:t>git</w:t>
+      </w:r>
+      <w:proofErr w:type="spellEnd"/>
+      <w:proofErr w:type="gramEnd"/>
+      <w:r>
+        <w:rPr>
+          <w:sz w:val="28"/>
+        </w:rPr>
+        <w:t xml:space="preserve"> </w:t>
+      </w:r>
+      <w:proofErr w:type="spellStart"/>
+      <w:r>
+        <w:rPr>
+          <w:sz w:val="28"/>
+        </w:rPr>
+        <w:t>commit</w:t>
+      </w:r>
+      <w:proofErr w:type="spellEnd"/>
+      <w:r>
+        <w:rPr>
+          <w:sz w:val="28"/>
+        </w:rPr>
+        <w:t xml:space="preserve"> –a –m “nombre del </w:t>
+      </w:r>
+      <w:proofErr w:type="spellStart"/>
+      <w:r>
+        <w:rPr>
+          <w:sz w:val="28"/>
+        </w:rPr>
+        <w:t>commit</w:t>
+      </w:r>
+      <w:proofErr w:type="spellEnd"/>
+      <w:r>
+        <w:rPr>
+          <w:sz w:val="28"/>
+        </w:rPr>
+        <w:t xml:space="preserve">” </w:t>
+      </w:r>
+    </w:p>
+    <w:p>
+      <w:pPr>
+        <w:pStyle w:val="Prrafodelista"/>
+        <w:numPr>
+          <w:ilvl w:val="0"/>
+          <w:numId w:val="1"/>
+        </w:numPr>
+        <w:rPr>
+          <w:sz w:val="28"/>
+        </w:rPr>
+      </w:pPr>
+      <w:r>
+        <w:rPr>
+          <w:sz w:val="28"/>
+        </w:rPr>
+        <w:t xml:space="preserve">Ahora subimos el archivo introduciendo el siguiente comando </w:t>
+      </w:r>
+    </w:p>
+    <w:p>
+      <w:pPr>
+        <w:pStyle w:val="Prrafodelista"/>
+        <w:rPr>
+          <w:sz w:val="28"/>
+        </w:rPr>
+      </w:pPr>
+      <w:proofErr w:type="spellStart"/>
+      <w:proofErr w:type="gramStart"/>
+      <w:r>
+        <w:rPr>
+          <w:sz w:val="28"/>
+        </w:rPr>
+        <w:t>git</w:t>
+      </w:r>
+      <w:proofErr w:type="spellEnd"/>
+      <w:proofErr w:type="gramEnd"/>
+      <w:r>
+        <w:rPr>
+          <w:sz w:val="28"/>
+        </w:rPr>
+        <w:t xml:space="preserve"> </w:t>
+      </w:r>
+      <w:proofErr w:type="spellStart"/>
+      <w:r>
+        <w:rPr>
+          <w:sz w:val="28"/>
+        </w:rPr>
+        <w:t>push</w:t>
+      </w:r>
+      <w:proofErr w:type="spellEnd"/>
+      <w:r>
+        <w:rPr>
+          <w:sz w:val="28"/>
+        </w:rPr>
+        <w:t xml:space="preserve"> –u </w:t>
+      </w:r>
+      <w:proofErr w:type="spellStart"/>
+      <w:r>
+        <w:rPr>
+          <w:sz w:val="28"/>
+        </w:rPr>
+        <w:t>origin</w:t>
+      </w:r>
+      <w:proofErr w:type="spellEnd"/>
+      <w:r>
+        <w:rPr>
+          <w:sz w:val="28"/>
+        </w:rPr>
+        <w:t xml:space="preserve"> master </w:t>
+      </w:r>
+    </w:p>
+    <w:p>
+      <w:pPr>
+        <w:pStyle w:val="Prrafodelista"/>
+        <w:rPr>
+          <w:sz w:val="28"/>
+        </w:rPr>
+      </w:pPr>
+      <w:r>
+        <w:rPr>
+          <w:sz w:val="28"/>
+        </w:rPr>
+        <w:t>Posteriormente nos pedirá el nombre de usuario y la contraseña del mismo para tener el registro de la modificación realizada al archivo del repositorio.</w:t>
+      </w:r>
+    </w:p>
+    <w:p>
+      <w:pPr>
+        <w:pStyle w:val="Prrafodelista"/>
+        <w:rPr>
+          <w:sz w:val="28"/>
+        </w:rPr>
+      </w:pPr>
+    </w:p>
+    <w:p>
+      <w:pPr>
+        <w:rPr>
+          <w:sz w:val="28"/>
+        </w:rPr>
+      </w:pPr>
+    </w:p>
+    <w:p>
+      <w:pPr>
+        <w:pStyle w:val="Prrafodelista"/>
+        <w:rPr>
+          <w:sz w:val="28"/>
+        </w:rPr>
+      </w:pPr>
+    </w:p>
+    <w:p>
+      <w:pPr>
+        <w:rPr>
+          <w:sz w:val="28"/>
+        </w:rPr>
+      </w:pPr>
     </w:p>
     <w:sectPr>
       <w:pgSz w:w="11906" w:h="16838"/>
@@ -17,6 +626,100 @@
     </w:sectPr>
   </w:body>
 </w:document>
+</file>
+
+<file path=word/numbering.xml><?xml version="1.0" encoding="utf-8"?>
+<w:numbering xmlns:wpc="http://schemas.microsoft.com/office/word/2010/wordprocessingCanvas" xmlns:mc="http://schemas.openxmlformats.org/markup-compatibility/2006" xmlns:o="urn:schemas-microsoft-com:office:office" xmlns:r="http://schemas.openxmlformats.org/officeDocument/2006/relationships" xmlns:m="http://schemas.openxmlformats.org/officeDocument/2006/math" xmlns:v="urn:schemas-microsoft-com:vml" xmlns:wp14="http://schemas.microsoft.com/office/word/2010/wordprocessingDrawing" xmlns:wp="http://schemas.openxmlformats.org/drawingml/2006/wordprocessingDrawing" xmlns:w10="urn:schemas-microsoft-com:office:word" xmlns:w="http://schemas.openxmlformats.org/wordprocessingml/2006/main" xmlns:w14="http://schemas.microsoft.com/office/word/2010/wordml" xmlns:w15="http://schemas.microsoft.com/office/word/2012/wordml" xmlns:wpg="http://schemas.microsoft.com/office/word/2010/wordprocessingGroup" xmlns:wpi="http://schemas.microsoft.com/office/word/2010/wordprocessingInk" xmlns:wne="http://schemas.microsoft.com/office/word/2006/wordml" xmlns:wps="http://schemas.microsoft.com/office/word/2010/wordprocessingShape" mc:Ignorable="w14 w15 wp14">
+  <w:abstractNum w:abstractNumId="0">
+    <w:nsid w:val="6419582D"/>
+    <w:multiLevelType w:val="hybridMultilevel"/>
+    <w:tmpl w:val="6D9C8F38"/>
+    <w:lvl w:ilvl="0" w:tplc="0C0A000F">
+      <w:start w:val="1"/>
+      <w:numFmt w:val="decimal"/>
+      <w:lvlText w:val="%1."/>
+      <w:lvlJc w:val="left"/>
+      <w:pPr>
+        <w:ind w:left="720" w:hanging="360"/>
+      </w:pPr>
+    </w:lvl>
+    <w:lvl w:ilvl="1" w:tplc="0C0A0019" w:tentative="1">
+      <w:start w:val="1"/>
+      <w:numFmt w:val="lowerLetter"/>
+      <w:lvlText w:val="%2."/>
+      <w:lvlJc w:val="left"/>
+      <w:pPr>
+        <w:ind w:left="1440" w:hanging="360"/>
+      </w:pPr>
+    </w:lvl>
+    <w:lvl w:ilvl="2" w:tplc="0C0A001B" w:tentative="1">
+      <w:start w:val="1"/>
+      <w:numFmt w:val="lowerRoman"/>
+      <w:lvlText w:val="%3."/>
+      <w:lvlJc w:val="right"/>
+      <w:pPr>
+        <w:ind w:left="2160" w:hanging="180"/>
+      </w:pPr>
+    </w:lvl>
+    <w:lvl w:ilvl="3" w:tplc="0C0A000F" w:tentative="1">
+      <w:start w:val="1"/>
+      <w:numFmt w:val="decimal"/>
+      <w:lvlText w:val="%4."/>
+      <w:lvlJc w:val="left"/>
+      <w:pPr>
+        <w:ind w:left="2880" w:hanging="360"/>
+      </w:pPr>
+    </w:lvl>
+    <w:lvl w:ilvl="4" w:tplc="0C0A0019" w:tentative="1">
+      <w:start w:val="1"/>
+      <w:numFmt w:val="lowerLetter"/>
+      <w:lvlText w:val="%5."/>
+      <w:lvlJc w:val="left"/>
+      <w:pPr>
+        <w:ind w:left="3600" w:hanging="360"/>
+      </w:pPr>
+    </w:lvl>
+    <w:lvl w:ilvl="5" w:tplc="0C0A001B" w:tentative="1">
+      <w:start w:val="1"/>
+      <w:numFmt w:val="lowerRoman"/>
+      <w:lvlText w:val="%6."/>
+      <w:lvlJc w:val="right"/>
+      <w:pPr>
+        <w:ind w:left="4320" w:hanging="180"/>
+      </w:pPr>
+    </w:lvl>
+    <w:lvl w:ilvl="6" w:tplc="0C0A000F" w:tentative="1">
+      <w:start w:val="1"/>
+      <w:numFmt w:val="decimal"/>
+      <w:lvlText w:val="%7."/>
+      <w:lvlJc w:val="left"/>
+      <w:pPr>
+        <w:ind w:left="5040" w:hanging="360"/>
+      </w:pPr>
+    </w:lvl>
+    <w:lvl w:ilvl="7" w:tplc="0C0A0019" w:tentative="1">
+      <w:start w:val="1"/>
+      <w:numFmt w:val="lowerLetter"/>
+      <w:lvlText w:val="%8."/>
+      <w:lvlJc w:val="left"/>
+      <w:pPr>
+        <w:ind w:left="5760" w:hanging="360"/>
+      </w:pPr>
+    </w:lvl>
+    <w:lvl w:ilvl="8" w:tplc="0C0A001B" w:tentative="1">
+      <w:start w:val="1"/>
+      <w:numFmt w:val="lowerRoman"/>
+      <w:lvlText w:val="%9."/>
+      <w:lvlJc w:val="right"/>
+      <w:pPr>
+        <w:ind w:left="6480" w:hanging="180"/>
+      </w:pPr>
+    </w:lvl>
+  </w:abstractNum>
+  <w:num w:numId="1">
+    <w:abstractNumId w:val="0"/>
+  </w:num>
+</w:numbering>
 </file>
 
 <file path=word/styles.xml><?xml version="1.0" encoding="utf-8"?>
@@ -440,6 +1143,17 @@
     <w:semiHidden/>
     <w:unhideWhenUsed/>
   </w:style>
+  <w:style w:type="paragraph" w:styleId="Prrafodelista">
+    <w:name w:val="List Paragraph"/>
+    <w:basedOn w:val="Normal"/>
+    <w:uiPriority w:val="34"/>
+    <w:qFormat/>
+    <w:rsid w:val="00500FC2"/>
+    <w:pPr>
+      <w:ind w:left="720"/>
+      <w:contextualSpacing/>
+    </w:pPr>
+  </w:style>
 </w:styles>
 </file>
 

</xml_diff>